<commit_message>
fixed word report v1.0
</commit_message>
<xml_diff>
--- a/Medvedev-IKBO-06-19.docx
+++ b/Medvedev-IKBO-06-19.docx
@@ -1,6 +1,6 @@
 
 <file path=word/document.xml><?xml version="1.0" encoding="utf-8"?>
-<w:document xmlns:wpc="http://schemas.microsoft.com/office/word/2010/wordprocessingCanvas" xmlns:cx="http://schemas.microsoft.com/office/drawing/2014/chartex" xmlns:cx1="http://schemas.microsoft.com/office/drawing/2015/9/8/chartex" xmlns:mc="http://schemas.openxmlformats.org/markup-compatibility/2006" xmlns:o="urn:schemas-microsoft-com:office:office" xmlns:r="http://schemas.openxmlformats.org/officeDocument/2006/relationships" xmlns:m="http://schemas.openxmlformats.org/officeDocument/2006/math" xmlns:v="urn:schemas-microsoft-com:vml" xmlns:wp14="http://schemas.microsoft.com/office/word/2010/wordprocessingDrawing" xmlns:wp="http://schemas.openxmlformats.org/drawingml/2006/wordprocessingDrawing" xmlns:w10="urn:schemas-microsoft-com:office:word" xmlns:w="http://schemas.openxmlformats.org/wordprocessingml/2006/main" xmlns:w14="http://schemas.microsoft.com/office/word/2010/wordml" xmlns:w15="http://schemas.microsoft.com/office/word/2012/wordml" xmlns:w16se="http://schemas.microsoft.com/office/word/2015/wordml/symex" xmlns:wpg="http://schemas.microsoft.com/office/word/2010/wordprocessingGroup" xmlns:wpi="http://schemas.microsoft.com/office/word/2010/wordprocessingInk" xmlns:wne="http://schemas.microsoft.com/office/word/2006/wordml" xmlns:wps="http://schemas.microsoft.com/office/word/2010/wordprocessingShape" mc:Ignorable="w14 w15 w16se wp14">
+<w:document xmlns:wpc="http://schemas.microsoft.com/office/word/2010/wordprocessingCanvas" xmlns:cx="http://schemas.microsoft.com/office/drawing/2014/chartex" xmlns:mc="http://schemas.openxmlformats.org/markup-compatibility/2006" xmlns:o="urn:schemas-microsoft-com:office:office" xmlns:r="http://schemas.openxmlformats.org/officeDocument/2006/relationships" xmlns:m="http://schemas.openxmlformats.org/officeDocument/2006/math" xmlns:v="urn:schemas-microsoft-com:vml" xmlns:wp14="http://schemas.microsoft.com/office/word/2010/wordprocessingDrawing" xmlns:wp="http://schemas.openxmlformats.org/drawingml/2006/wordprocessingDrawing" xmlns:w10="urn:schemas-microsoft-com:office:word" xmlns:w="http://schemas.openxmlformats.org/wordprocessingml/2006/main" xmlns:w14="http://schemas.microsoft.com/office/word/2010/wordml" xmlns:w15="http://schemas.microsoft.com/office/word/2012/wordml" xmlns:w16se="http://schemas.microsoft.com/office/word/2015/wordml/symex" xmlns:wpg="http://schemas.microsoft.com/office/word/2010/wordprocessingGroup" xmlns:wpi="http://schemas.microsoft.com/office/word/2010/wordprocessingInk" xmlns:wne="http://schemas.microsoft.com/office/word/2006/wordml" xmlns:wps="http://schemas.microsoft.com/office/word/2010/wordprocessingShape" mc:Ignorable="w14 w15 w16se wp14">
   <w:body>
     <w:p>
       <w:pPr>
@@ -254,7 +254,7 @@
                     </wp:inline>
                   </w:drawing>
                 </mc:Choice>
-                <mc:Fallback xmlns:cx2="http://schemas.microsoft.com/office/drawing/2015/10/21/chartex" xmlns:cx3="http://schemas.microsoft.com/office/drawing/2016/5/9/chartex" xmlns:cx4="http://schemas.microsoft.com/office/drawing/2016/5/10/chartex" xmlns:cx5="http://schemas.microsoft.com/office/drawing/2016/5/11/chartex" xmlns:cx6="http://schemas.microsoft.com/office/drawing/2016/5/12/chartex" xmlns:cx7="http://schemas.microsoft.com/office/drawing/2016/5/13/chartex" xmlns:cx8="http://schemas.microsoft.com/office/drawing/2016/5/14/chartex" xmlns:aink="http://schemas.microsoft.com/office/drawing/2016/ink" xmlns:am3d="http://schemas.microsoft.com/office/drawing/2017/model3d" xmlns:w16cex="http://schemas.microsoft.com/office/word/2018/wordml/cex" xmlns:w16cid="http://schemas.microsoft.com/office/word/2016/wordml/cid" xmlns:w16="http://schemas.microsoft.com/office/word/2018/wordml">
+                <mc:Fallback xmlns:w16="http://schemas.microsoft.com/office/word/2018/wordml" xmlns:w16cid="http://schemas.microsoft.com/office/word/2016/wordml/cid" xmlns:w16cex="http://schemas.microsoft.com/office/word/2018/wordml/cex" xmlns:am3d="http://schemas.microsoft.com/office/drawing/2017/model3d" xmlns:aink="http://schemas.microsoft.com/office/drawing/2016/ink" xmlns:cx8="http://schemas.microsoft.com/office/drawing/2016/5/14/chartex" xmlns:cx7="http://schemas.microsoft.com/office/drawing/2016/5/13/chartex" xmlns:cx6="http://schemas.microsoft.com/office/drawing/2016/5/12/chartex" xmlns:cx5="http://schemas.microsoft.com/office/drawing/2016/5/11/chartex" xmlns:cx4="http://schemas.microsoft.com/office/drawing/2016/5/10/chartex" xmlns:cx3="http://schemas.microsoft.com/office/drawing/2016/5/9/chartex" xmlns:cx2="http://schemas.microsoft.com/office/drawing/2015/10/21/chartex" xmlns:cx1="http://schemas.microsoft.com/office/drawing/2015/9/8/chartex">
                   <w:pict>
                     <v:shapetype w14:anchorId="2A38BA75" id="_x0000_t32" coordsize="21600,21600" o:spt="32" o:oned="t" path="m,l21600,21600e" filled="f">
                       <v:path arrowok="t" fillok="f" o:connecttype="none"/>
@@ -789,7 +789,21 @@
           <w:sz w:val="28"/>
           <w:szCs w:val="28"/>
         </w:rPr>
-        <w:t>«  »</w:t>
+        <w:t>«</w:t>
+      </w:r>
+      <w:r>
+        <w:rPr>
+          <w:sz w:val="28"/>
+          <w:szCs w:val="28"/>
+        </w:rPr>
+        <w:t xml:space="preserve"> </w:t>
+      </w:r>
+      <w:r>
+        <w:rPr>
+          <w:sz w:val="28"/>
+          <w:szCs w:val="28"/>
+        </w:rPr>
+        <w:t xml:space="preserve"> </w:t>
       </w:r>
       <w:proofErr w:type="gramEnd"/>
       <w:r>
@@ -797,7 +811,21 @@
           <w:sz w:val="28"/>
           <w:szCs w:val="28"/>
         </w:rPr>
-        <w:t xml:space="preserve"> февраля 2021г.</w:t>
+        <w:t xml:space="preserve"> » </w:t>
+      </w:r>
+      <w:r>
+        <w:rPr>
+          <w:sz w:val="28"/>
+          <w:szCs w:val="28"/>
+        </w:rPr>
+        <w:t>________</w:t>
+      </w:r>
+      <w:r>
+        <w:rPr>
+          <w:sz w:val="28"/>
+          <w:szCs w:val="28"/>
+        </w:rPr>
+        <w:t xml:space="preserve"> 2021г.</w:t>
       </w:r>
       <w:r>
         <w:rPr>
@@ -1691,15 +1719,15 @@
         </w:rPr>
         <w:fldChar w:fldCharType="end"/>
       </w:r>
+      <w:r>
+        <w:rPr>
+          <w:sz w:val="28"/>
+          <w:szCs w:val="28"/>
+        </w:rPr>
+        <w:br w:type="page"/>
+      </w:r>
       <w:bookmarkStart w:id="1" w:name="_GoBack"/>
       <w:bookmarkEnd w:id="1"/>
-      <w:r>
-        <w:rPr>
-          <w:sz w:val="28"/>
-          <w:szCs w:val="28"/>
-        </w:rPr>
-        <w:br w:type="page"/>
-      </w:r>
     </w:p>
     <w:p>
       <w:pPr>
@@ -1714,7 +1742,52 @@
     </w:p>
     <w:p>
       <w:r>
-        <w:t>Цель данной работы заключается в том, чтобы я н</w:t>
+        <w:t xml:space="preserve">Цель данной работы заключается </w:t>
+      </w:r>
+      <w:r>
+        <w:t xml:space="preserve">в изучении алгоритмов и последующем сравнении </w:t>
+      </w:r>
+      <w:r>
+        <w:t>метод</w:t>
+      </w:r>
+      <w:r>
+        <w:t>ов</w:t>
+      </w:r>
+      <w:r>
+        <w:t xml:space="preserve"> многокритериального принятия решений</w:t>
+      </w:r>
+      <w:r>
+        <w:t xml:space="preserve"> </w:t>
+      </w:r>
+      <w:r>
+        <w:rPr>
+          <w:lang w:val="en-US"/>
+        </w:rPr>
+        <w:t>TOPSIS</w:t>
+      </w:r>
+      <w:r>
+        <w:t xml:space="preserve">, </w:t>
+      </w:r>
+      <w:r>
+        <w:rPr>
+          <w:lang w:val="en-US"/>
+        </w:rPr>
+        <w:t>ELECTRE</w:t>
+      </w:r>
+      <w:r>
+        <w:t xml:space="preserve"> </w:t>
+      </w:r>
+      <w:r>
+        <w:t xml:space="preserve">и </w:t>
+      </w:r>
+      <w:r>
+        <w:rPr>
+          <w:lang w:val="en-US"/>
+        </w:rPr>
+        <w:t>MOORA</w:t>
+      </w:r>
+      <w:r>
+        <w:t xml:space="preserve">. </w:t>
       </w:r>
     </w:p>
     <w:p>
@@ -2575,10 +2648,7 @@
         </w:numPr>
       </w:pPr>
       <w:r>
-        <w:t>Шаг 2: Нормализуем и вычисляем взвешенную матрицу</w:t>
-      </w:r>
-      <w:r>
-        <w:t>.</w:t>
+        <w:t>Шаг 2: Нормализуем и вычисляем взвешенную матрицу.</w:t>
       </w:r>
     </w:p>
     <w:p>
@@ -2667,13 +2737,7 @@
         </w:numPr>
       </w:pPr>
       <w:r>
-        <w:t>Шаг 3: Нахо</w:t>
-      </w:r>
-      <w:r>
-        <w:t>дим набор интервалов согласия и диссонанса</w:t>
-      </w:r>
-      <w:r>
-        <w:t>.</w:t>
+        <w:t>Шаг 3: Находим набор интервалов согласия и диссонанса.</w:t>
       </w:r>
     </w:p>
     <w:p>
@@ -2759,19 +2823,7 @@
         </w:numPr>
       </w:pPr>
       <w:r>
-        <w:t>Шаг 4: П</w:t>
-      </w:r>
-      <w:r>
-        <w:t>одсчи</w:t>
-      </w:r>
-      <w:r>
-        <w:t>тываем матрицы интервалов согла</w:t>
-      </w:r>
-      <w:r>
-        <w:t>сия</w:t>
-      </w:r>
-      <w:r>
-        <w:t>.</w:t>
+        <w:t>Шаг 4: Подсчитываем матрицы интервалов согласия.</w:t>
       </w:r>
     </w:p>
     <w:p>
@@ -2848,13 +2900,7 @@
         </w:numPr>
       </w:pPr>
       <w:r>
-        <w:t>Шаг 5: П</w:t>
-      </w:r>
-      <w:r>
-        <w:t>одсчитываем интервал матрицы диссонанса</w:t>
-      </w:r>
-      <w:r>
-        <w:t>.</w:t>
+        <w:t>Шаг 5: Подсчитываем интервал матрицы диссонанса.</w:t>
       </w:r>
     </w:p>
     <w:p>
@@ -2931,13 +2977,7 @@
         </w:numPr>
       </w:pPr>
       <w:r>
-        <w:t>Шаг 6: О</w:t>
-      </w:r>
-      <w:r>
-        <w:t>пределяем матрицу индекса согласия</w:t>
-      </w:r>
-      <w:r>
-        <w:t>.</w:t>
+        <w:t>Шаг 6: Определяем матрицу индекса согласия.</w:t>
       </w:r>
     </w:p>
     <w:p>
@@ -3080,13 +3120,7 @@
       </w:pPr>
       <w:r>
         <w:lastRenderedPageBreak/>
-        <w:t>Шаг 7: О</w:t>
-      </w:r>
-      <w:r>
-        <w:t>пределяем матрицу индекса диссонанса</w:t>
-      </w:r>
-      <w:r>
-        <w:t>.</w:t>
+        <w:t>Шаг 7: Определяем матрицу индекса диссонанса.</w:t>
       </w:r>
     </w:p>
     <w:p>
@@ -3401,13 +3435,7 @@
         </w:rPr>
       </w:pPr>
       <w:r>
-        <w:t>Шаг 1</w:t>
-      </w:r>
-      <w:r>
-        <w:t>:</w:t>
-      </w:r>
-      <w:r>
-        <w:t xml:space="preserve"> Создаём матрицу оценки, состоящую из m альтернатив и n критериев, с пересечением каждой альтернативы и критериев. </w:t>
+        <w:t xml:space="preserve">Шаг 1: Создаём матрицу оценки, состоящую из m альтернатив и n критериев, с пересечением каждой альтернативы и критериев. </w:t>
       </w:r>
     </w:p>
     <w:p/>
@@ -3420,13 +3448,7 @@
         </w:numPr>
       </w:pPr>
       <w:r>
-        <w:t>Шаг 2</w:t>
-      </w:r>
-      <w:r>
-        <w:t>:</w:t>
-      </w:r>
-      <w:r>
-        <w:t xml:space="preserve"> Затем нормализуем матрицу.</w:t>
+        <w:t>Шаг 2: Затем нормализуем матрицу.</w:t>
       </w:r>
     </w:p>
     <w:p>
@@ -3437,6 +3459,7 @@
       <w:r>
         <w:rPr>
           <w:noProof/>
+          <w:lang w:eastAsia="ru-RU"/>
         </w:rPr>
         <w:drawing>
           <wp:inline distT="0" distB="0" distL="0" distR="0" wp14:anchorId="6E5DE09B" wp14:editId="564AEF53">
@@ -3498,16 +3521,7 @@
         </w:numPr>
       </w:pPr>
       <w:r>
-        <w:t>Шаг 3</w:t>
-      </w:r>
-      <w:r>
-        <w:t>:</w:t>
-      </w:r>
-      <w:r>
-        <w:t xml:space="preserve"> Вычисляем взвешенную нормализованную матрицу решений</w:t>
-      </w:r>
-      <w:r>
-        <w:t>.</w:t>
+        <w:t>Шаг 3: Вычисляем взвешенную нормализованную матрицу решений.</w:t>
       </w:r>
     </w:p>
     <w:p>
@@ -3518,6 +3532,7 @@
       <w:r>
         <w:rPr>
           <w:noProof/>
+          <w:lang w:eastAsia="ru-RU"/>
         </w:rPr>
         <w:drawing>
           <wp:inline distT="0" distB="0" distL="0" distR="0" wp14:anchorId="227E9DBC" wp14:editId="445DAFE7">
@@ -3579,16 +3594,7 @@
         </w:numPr>
       </w:pPr>
       <w:r>
-        <w:t>Шаг 4</w:t>
-      </w:r>
-      <w:r>
-        <w:t>:</w:t>
-      </w:r>
-      <w:r>
-        <w:t xml:space="preserve"> Суммируем все значения в строке со значением «чем больше, тем лучше» и вычитаем остальные</w:t>
-      </w:r>
-      <w:r>
-        <w:t>.</w:t>
+        <w:t>Шаг 4: Суммируем все значения в строке со значением «чем больше, тем лучше» и вычитаем остальные.</w:t>
       </w:r>
     </w:p>
     <w:p/>
@@ -3768,13 +3774,7 @@
         <w:rPr>
           <w:lang w:eastAsia="ru-RU"/>
         </w:rPr>
-        <w:t xml:space="preserve">Функционал </w:t>
-      </w:r>
-      <w:r>
-        <w:rPr>
-          <w:lang w:eastAsia="ru-RU"/>
-        </w:rPr>
-        <w:t>(от 0 (худш.) до 20 000 (лучш.)</w:t>
+        <w:t>Функционал (от 0 (худш.) до 20 000 (лучш.)</w:t>
       </w:r>
     </w:p>
     <w:p>
@@ -3792,13 +3792,7 @@
         <w:rPr>
           <w:lang w:eastAsia="ru-RU"/>
         </w:rPr>
-        <w:t xml:space="preserve">Сложность </w:t>
-      </w:r>
-      <w:r>
-        <w:rPr>
-          <w:lang w:eastAsia="ru-RU"/>
-        </w:rPr>
-        <w:t>(от 0 (лучш.) до 20 000 (худш.)</w:t>
+        <w:t>Сложность (от 0 (лучш.) до 20 000 (худш.)</w:t>
       </w:r>
     </w:p>
     <w:p>
@@ -3816,13 +3810,7 @@
         <w:rPr>
           <w:lang w:eastAsia="ru-RU"/>
         </w:rPr>
-        <w:t xml:space="preserve">Интерфейс </w:t>
-      </w:r>
-      <w:r>
-        <w:rPr>
-          <w:lang w:eastAsia="ru-RU"/>
-        </w:rPr>
-        <w:t>(от 0 (худш.) до 20 000 (лучш.)</w:t>
+        <w:t>Интерфейс (от 0 (худш.) до 20 000 (лучш.)</w:t>
       </w:r>
     </w:p>
     <w:tbl>
@@ -4391,6 +4379,7 @@
       </w:pPr>
       <w:r>
         <w:rPr>
+          <w:noProof/>
           <w:lang w:eastAsia="ru-RU"/>
         </w:rPr>
         <w:drawing>
@@ -4506,6 +4495,7 @@
       </w:pPr>
       <w:r>
         <w:rPr>
+          <w:noProof/>
           <w:lang w:eastAsia="ru-RU"/>
         </w:rPr>
         <w:lastRenderedPageBreak/>
@@ -4623,7 +4613,8 @@
       </w:pPr>
       <w:r>
         <w:rPr>
-          <w:lang w:val="en-US"/>
+          <w:noProof/>
+          <w:lang w:eastAsia="ru-RU"/>
         </w:rPr>
         <w:drawing>
           <wp:inline distT="0" distB="0" distL="0" distR="0" wp14:anchorId="6D636379" wp14:editId="1A6F5AE6">
@@ -4776,22 +4767,288 @@
       </w:r>
       <w:bookmarkEnd w:id="10"/>
     </w:p>
-    <w:p/>
+    <w:p>
+      <w:r>
+        <w:t>Использование таких методов как ELECTRE и TOPSIS по-прежнему актуально в решении прикладных задач. Более новые подходы направлены на решение конкретных примеров, тем самым теряя общность и универсальность рассматриваемых в данной работе методов принятия решения.</w:t>
+      </w:r>
+    </w:p>
+    <w:p>
+      <w:pPr>
+        <w:rPr>
+          <w:lang w:val="en-US"/>
+        </w:rPr>
+      </w:pPr>
+      <w:r>
+        <w:t>В</w:t>
+      </w:r>
+      <w:r>
+        <w:t>ыбор метода принятия решения полностью зависит от той задачи, к которой планируется применять рассматриваемые методы.</w:t>
+      </w:r>
+    </w:p>
+    <w:p>
+      <w:r>
+        <w:br w:type="page"/>
+      </w:r>
+      <w:bookmarkStart w:id="11" w:name="_Toc67438525"/>
+    </w:p>
     <w:p>
       <w:pPr>
         <w:pStyle w:val="1"/>
       </w:pPr>
-      <w:r>
-        <w:br w:type="page"/>
-      </w:r>
-      <w:bookmarkStart w:id="11" w:name="_Toc67438525"/>
       <w:r>
         <w:lastRenderedPageBreak/>
         <w:t>СПИСОК ЛИТЕРАТУРЫ И ИСТОЧНИКОВ</w:t>
       </w:r>
       <w:bookmarkEnd w:id="11"/>
     </w:p>
-    <w:p/>
+    <w:p>
+      <w:pPr>
+        <w:pStyle w:val="a6"/>
+        <w:numPr>
+          <w:ilvl w:val="0"/>
+          <w:numId w:val="11"/>
+        </w:numPr>
+      </w:pPr>
+      <w:r>
+        <w:t>Электронная энциклопедия «Википедия»</w:t>
+      </w:r>
+      <w:r>
+        <w:t xml:space="preserve"> </w:t>
+      </w:r>
+      <w:r>
+        <w:t>[</w:t>
+      </w:r>
+      <w:r>
+        <w:t>Электронный ресурс</w:t>
+      </w:r>
+      <w:r>
+        <w:t>]</w:t>
+      </w:r>
+      <w:r>
+        <w:t xml:space="preserve"> </w:t>
+      </w:r>
+      <w:hyperlink r:id="rId27" w:history="1">
+        <w:r>
+          <w:rPr>
+            <w:rStyle w:val="a5"/>
+          </w:rPr>
+          <w:t xml:space="preserve">TOPSIS - </w:t>
+        </w:r>
+        <w:proofErr w:type="spellStart"/>
+        <w:r>
+          <w:rPr>
+            <w:rStyle w:val="a5"/>
+          </w:rPr>
+          <w:t>Wikipedia</w:t>
+        </w:r>
+        <w:proofErr w:type="spellEnd"/>
+      </w:hyperlink>
+    </w:p>
+    <w:p>
+      <w:pPr>
+        <w:pStyle w:val="a6"/>
+        <w:numPr>
+          <w:ilvl w:val="0"/>
+          <w:numId w:val="11"/>
+        </w:numPr>
+        <w:rPr>
+          <w:lang w:val="en-US"/>
+        </w:rPr>
+      </w:pPr>
+      <w:r>
+        <w:rPr>
+          <w:lang w:val="en-US"/>
+        </w:rPr>
+        <w:t xml:space="preserve">Mohammed </w:t>
+      </w:r>
+      <w:proofErr w:type="spellStart"/>
+      <w:r>
+        <w:rPr>
+          <w:lang w:val="en-US"/>
+        </w:rPr>
+        <w:t>Chaouki</w:t>
+      </w:r>
+      <w:proofErr w:type="spellEnd"/>
+      <w:r>
+        <w:rPr>
+          <w:lang w:val="en-US"/>
+        </w:rPr>
+        <w:t xml:space="preserve"> </w:t>
+      </w:r>
+      <w:proofErr w:type="spellStart"/>
+      <w:r>
+        <w:rPr>
+          <w:lang w:val="en-US"/>
+        </w:rPr>
+        <w:t>Abounaima</w:t>
+      </w:r>
+      <w:proofErr w:type="spellEnd"/>
+      <w:r>
+        <w:rPr>
+          <w:lang w:val="en-US"/>
+        </w:rPr>
+        <w:t xml:space="preserve"> «</w:t>
+      </w:r>
+      <w:r>
+        <w:rPr>
+          <w:lang w:val="en-US"/>
+        </w:rPr>
+        <w:t>Comparison by Correlation Metric the TOPSIS and ELECTRE II Multi-Criteria Decision Aid Methods: Application to the Environmental Preservation in the European Union Countries</w:t>
+      </w:r>
+      <w:r>
+        <w:rPr>
+          <w:lang w:val="en-US"/>
+        </w:rPr>
+        <w:t xml:space="preserve">» </w:t>
+      </w:r>
+      <w:r>
+        <w:t>с</w:t>
+      </w:r>
+      <w:r>
+        <w:rPr>
+          <w:lang w:val="en-US"/>
+        </w:rPr>
+        <w:t>. 1</w:t>
+      </w:r>
+      <w:r>
+        <w:rPr>
+          <w:lang w:val="en-US"/>
+        </w:rPr>
+        <w:t>064/</w:t>
+      </w:r>
+      <w:r>
+        <w:rPr>
+          <w:lang w:val="en-US"/>
+        </w:rPr>
+        <w:t>1073</w:t>
+      </w:r>
+    </w:p>
+    <w:p>
+      <w:pPr>
+        <w:pStyle w:val="a6"/>
+        <w:numPr>
+          <w:ilvl w:val="0"/>
+          <w:numId w:val="11"/>
+        </w:numPr>
+        <w:rPr>
+          <w:lang w:val="en-US"/>
+        </w:rPr>
+      </w:pPr>
+      <w:proofErr w:type="spellStart"/>
+      <w:r>
+        <w:t>Видеохостинг</w:t>
+      </w:r>
+      <w:proofErr w:type="spellEnd"/>
+      <w:r>
+        <w:t xml:space="preserve"> «</w:t>
+      </w:r>
+      <w:r>
+        <w:rPr>
+          <w:lang w:val="en-US"/>
+        </w:rPr>
+        <w:t>YouTube</w:t>
+      </w:r>
+      <w:r>
+        <w:t xml:space="preserve">» </w:t>
+      </w:r>
+      <w:r>
+        <w:t>[</w:t>
+      </w:r>
+      <w:r>
+        <w:t>Электронный ресурс</w:t>
+      </w:r>
+      <w:r>
+        <w:t>]</w:t>
+      </w:r>
+      <w:r>
+        <w:t xml:space="preserve"> </w:t>
+      </w:r>
+      <w:hyperlink r:id="rId28" w:history="1">
+        <w:proofErr w:type="spellStart"/>
+        <w:r>
+          <w:rPr>
+            <w:rStyle w:val="a5"/>
+          </w:rPr>
+          <w:t>YouTube</w:t>
+        </w:r>
+        <w:proofErr w:type="spellEnd"/>
+      </w:hyperlink>
+    </w:p>
+    <w:p>
+      <w:pPr>
+        <w:pStyle w:val="a6"/>
+        <w:numPr>
+          <w:ilvl w:val="0"/>
+          <w:numId w:val="11"/>
+        </w:numPr>
+        <w:rPr>
+          <w:lang w:val="en-US"/>
+        </w:rPr>
+      </w:pPr>
+      <w:r>
+        <w:t>Исходники</w:t>
+      </w:r>
+      <w:r>
+        <w:rPr>
+          <w:lang w:val="en-US"/>
+        </w:rPr>
+        <w:t xml:space="preserve"> «</w:t>
+      </w:r>
+      <w:r>
+        <w:rPr>
+          <w:lang w:val="en-US"/>
+        </w:rPr>
+        <w:t>GitHub</w:t>
+      </w:r>
+      <w:r>
+        <w:rPr>
+          <w:lang w:val="en-US"/>
+        </w:rPr>
+        <w:t xml:space="preserve">» </w:t>
+      </w:r>
+      <w:r>
+        <w:rPr>
+          <w:lang w:val="en-US"/>
+        </w:rPr>
+        <w:t>[</w:t>
+      </w:r>
+      <w:r>
+        <w:t>Электронный</w:t>
+      </w:r>
+      <w:r>
+        <w:rPr>
+          <w:lang w:val="en-US"/>
+        </w:rPr>
+        <w:t xml:space="preserve"> </w:t>
+      </w:r>
+      <w:r>
+        <w:t>ресурс</w:t>
+      </w:r>
+      <w:r>
+        <w:rPr>
+          <w:lang w:val="en-US"/>
+        </w:rPr>
+        <w:t xml:space="preserve">] </w:t>
+      </w:r>
+      <w:hyperlink r:id="rId29" w:history="1">
+        <w:proofErr w:type="spellStart"/>
+        <w:r>
+          <w:rPr>
+            <w:rStyle w:val="a5"/>
+            <w:lang w:val="en-US"/>
+          </w:rPr>
+          <w:t>medmikk</w:t>
+        </w:r>
+        <w:proofErr w:type="spellEnd"/>
+        <w:r>
+          <w:rPr>
+            <w:rStyle w:val="a5"/>
+            <w:lang w:val="en-US"/>
+          </w:rPr>
+          <w:t>/TMPS (github.com)</w:t>
+        </w:r>
+      </w:hyperlink>
+    </w:p>
     <w:sectPr>
       <w:pgSz w:w="11906" w:h="16838"/>
       <w:pgMar w:top="1134" w:right="850" w:bottom="1134" w:left="1701" w:header="708" w:footer="708" w:gutter="0"/>
@@ -4803,7 +5060,7 @@
 </file>
 
 <file path=word/numbering.xml><?xml version="1.0" encoding="utf-8"?>
-<w:numbering xmlns:wpc="http://schemas.microsoft.com/office/word/2010/wordprocessingCanvas" xmlns:cx="http://schemas.microsoft.com/office/drawing/2014/chartex" xmlns:cx1="http://schemas.microsoft.com/office/drawing/2015/9/8/chartex" xmlns:mc="http://schemas.openxmlformats.org/markup-compatibility/2006" xmlns:o="urn:schemas-microsoft-com:office:office" xmlns:r="http://schemas.openxmlformats.org/officeDocument/2006/relationships" xmlns:m="http://schemas.openxmlformats.org/officeDocument/2006/math" xmlns:v="urn:schemas-microsoft-com:vml" xmlns:wp14="http://schemas.microsoft.com/office/word/2010/wordprocessingDrawing" xmlns:wp="http://schemas.openxmlformats.org/drawingml/2006/wordprocessingDrawing" xmlns:w10="urn:schemas-microsoft-com:office:word" xmlns:w="http://schemas.openxmlformats.org/wordprocessingml/2006/main" xmlns:w14="http://schemas.microsoft.com/office/word/2010/wordml" xmlns:w15="http://schemas.microsoft.com/office/word/2012/wordml" xmlns:w16se="http://schemas.microsoft.com/office/word/2015/wordml/symex" xmlns:wpg="http://schemas.microsoft.com/office/word/2010/wordprocessingGroup" xmlns:wpi="http://schemas.microsoft.com/office/word/2010/wordprocessingInk" xmlns:wne="http://schemas.microsoft.com/office/word/2006/wordml" xmlns:wps="http://schemas.microsoft.com/office/word/2010/wordprocessingShape" mc:Ignorable="w14 w15 w16se wp14">
+<w:numbering xmlns:wpc="http://schemas.microsoft.com/office/word/2010/wordprocessingCanvas" xmlns:cx="http://schemas.microsoft.com/office/drawing/2014/chartex" xmlns:mc="http://schemas.openxmlformats.org/markup-compatibility/2006" xmlns:o="urn:schemas-microsoft-com:office:office" xmlns:r="http://schemas.openxmlformats.org/officeDocument/2006/relationships" xmlns:m="http://schemas.openxmlformats.org/officeDocument/2006/math" xmlns:v="urn:schemas-microsoft-com:vml" xmlns:wp14="http://schemas.microsoft.com/office/word/2010/wordprocessingDrawing" xmlns:wp="http://schemas.openxmlformats.org/drawingml/2006/wordprocessingDrawing" xmlns:w10="urn:schemas-microsoft-com:office:word" xmlns:w="http://schemas.openxmlformats.org/wordprocessingml/2006/main" xmlns:w14="http://schemas.microsoft.com/office/word/2010/wordml" xmlns:w15="http://schemas.microsoft.com/office/word/2012/wordml" xmlns:w16se="http://schemas.microsoft.com/office/word/2015/wordml/symex" xmlns:wpg="http://schemas.microsoft.com/office/word/2010/wordprocessingGroup" xmlns:wpi="http://schemas.microsoft.com/office/word/2010/wordprocessingInk" xmlns:wne="http://schemas.microsoft.com/office/word/2006/wordml" xmlns:wps="http://schemas.microsoft.com/office/word/2010/wordprocessingShape" mc:Ignorable="w14 w15 w16se wp14">
   <w:abstractNum w:abstractNumId="0" w15:restartNumberingAfterBreak="0">
     <w:nsid w:val="03F1557E"/>
     <w:multiLevelType w:val="hybridMultilevel"/>
@@ -5093,6 +5350,92 @@
     </w:lvl>
   </w:abstractNum>
   <w:abstractNum w:abstractNumId="3" w15:restartNumberingAfterBreak="0">
+    <w:nsid w:val="1A4A518A"/>
+    <w:multiLevelType w:val="hybridMultilevel"/>
+    <w:tmpl w:val="D7EAA4C8"/>
+    <w:lvl w:ilvl="0" w:tplc="0419000F">
+      <w:start w:val="1"/>
+      <w:numFmt w:val="decimal"/>
+      <w:lvlText w:val="%1."/>
+      <w:lvlJc w:val="left"/>
+      <w:pPr>
+        <w:ind w:left="720" w:hanging="360"/>
+      </w:pPr>
+    </w:lvl>
+    <w:lvl w:ilvl="1" w:tplc="04190019" w:tentative="1">
+      <w:start w:val="1"/>
+      <w:numFmt w:val="lowerLetter"/>
+      <w:lvlText w:val="%2."/>
+      <w:lvlJc w:val="left"/>
+      <w:pPr>
+        <w:ind w:left="1440" w:hanging="360"/>
+      </w:pPr>
+    </w:lvl>
+    <w:lvl w:ilvl="2" w:tplc="0419001B" w:tentative="1">
+      <w:start w:val="1"/>
+      <w:numFmt w:val="lowerRoman"/>
+      <w:lvlText w:val="%3."/>
+      <w:lvlJc w:val="right"/>
+      <w:pPr>
+        <w:ind w:left="2160" w:hanging="180"/>
+      </w:pPr>
+    </w:lvl>
+    <w:lvl w:ilvl="3" w:tplc="0419000F" w:tentative="1">
+      <w:start w:val="1"/>
+      <w:numFmt w:val="decimal"/>
+      <w:lvlText w:val="%4."/>
+      <w:lvlJc w:val="left"/>
+      <w:pPr>
+        <w:ind w:left="2880" w:hanging="360"/>
+      </w:pPr>
+    </w:lvl>
+    <w:lvl w:ilvl="4" w:tplc="04190019" w:tentative="1">
+      <w:start w:val="1"/>
+      <w:numFmt w:val="lowerLetter"/>
+      <w:lvlText w:val="%5."/>
+      <w:lvlJc w:val="left"/>
+      <w:pPr>
+        <w:ind w:left="3600" w:hanging="360"/>
+      </w:pPr>
+    </w:lvl>
+    <w:lvl w:ilvl="5" w:tplc="0419001B" w:tentative="1">
+      <w:start w:val="1"/>
+      <w:numFmt w:val="lowerRoman"/>
+      <w:lvlText w:val="%6."/>
+      <w:lvlJc w:val="right"/>
+      <w:pPr>
+        <w:ind w:left="4320" w:hanging="180"/>
+      </w:pPr>
+    </w:lvl>
+    <w:lvl w:ilvl="6" w:tplc="0419000F" w:tentative="1">
+      <w:start w:val="1"/>
+      <w:numFmt w:val="decimal"/>
+      <w:lvlText w:val="%7."/>
+      <w:lvlJc w:val="left"/>
+      <w:pPr>
+        <w:ind w:left="5040" w:hanging="360"/>
+      </w:pPr>
+    </w:lvl>
+    <w:lvl w:ilvl="7" w:tplc="04190019" w:tentative="1">
+      <w:start w:val="1"/>
+      <w:numFmt w:val="lowerLetter"/>
+      <w:lvlText w:val="%8."/>
+      <w:lvlJc w:val="left"/>
+      <w:pPr>
+        <w:ind w:left="5760" w:hanging="360"/>
+      </w:pPr>
+    </w:lvl>
+    <w:lvl w:ilvl="8" w:tplc="0419001B" w:tentative="1">
+      <w:start w:val="1"/>
+      <w:numFmt w:val="lowerRoman"/>
+      <w:lvlText w:val="%9."/>
+      <w:lvlJc w:val="right"/>
+      <w:pPr>
+        <w:ind w:left="6480" w:hanging="180"/>
+      </w:pPr>
+    </w:lvl>
+  </w:abstractNum>
+  <w:abstractNum w:abstractNumId="4" w15:restartNumberingAfterBreak="0">
     <w:nsid w:val="1B8446CE"/>
     <w:multiLevelType w:val="hybridMultilevel"/>
     <w:tmpl w:val="392EE818"/>
@@ -5205,7 +5548,7 @@
       </w:rPr>
     </w:lvl>
   </w:abstractNum>
-  <w:abstractNum w:abstractNumId="4" w15:restartNumberingAfterBreak="0">
+  <w:abstractNum w:abstractNumId="5" w15:restartNumberingAfterBreak="0">
     <w:nsid w:val="22F0184E"/>
     <w:multiLevelType w:val="hybridMultilevel"/>
     <w:tmpl w:val="1F52D4B8"/>
@@ -5318,7 +5661,7 @@
       </w:rPr>
     </w:lvl>
   </w:abstractNum>
-  <w:abstractNum w:abstractNumId="5" w15:restartNumberingAfterBreak="0">
+  <w:abstractNum w:abstractNumId="6" w15:restartNumberingAfterBreak="0">
     <w:nsid w:val="28EE77B0"/>
     <w:multiLevelType w:val="hybridMultilevel"/>
     <w:tmpl w:val="D45448A8"/>
@@ -5431,7 +5774,7 @@
       </w:rPr>
     </w:lvl>
   </w:abstractNum>
-  <w:abstractNum w:abstractNumId="6" w15:restartNumberingAfterBreak="0">
+  <w:abstractNum w:abstractNumId="7" w15:restartNumberingAfterBreak="0">
     <w:nsid w:val="29042840"/>
     <w:multiLevelType w:val="hybridMultilevel"/>
     <w:tmpl w:val="C4DCCF58"/>
@@ -5544,7 +5887,7 @@
       </w:rPr>
     </w:lvl>
   </w:abstractNum>
-  <w:abstractNum w:abstractNumId="7" w15:restartNumberingAfterBreak="0">
+  <w:abstractNum w:abstractNumId="8" w15:restartNumberingAfterBreak="0">
     <w:nsid w:val="31BA678C"/>
     <w:multiLevelType w:val="multilevel"/>
     <w:tmpl w:val="771CCCAA"/>
@@ -5693,10 +6036,10 @@
       </w:rPr>
     </w:lvl>
   </w:abstractNum>
-  <w:abstractNum w:abstractNumId="8" w15:restartNumberingAfterBreak="0">
+  <w:abstractNum w:abstractNumId="9" w15:restartNumberingAfterBreak="0">
     <w:nsid w:val="449D7194"/>
     <w:multiLevelType w:val="hybridMultilevel"/>
-    <w:tmpl w:val="FA3EE906"/>
+    <w:tmpl w:val="D7EAA4C8"/>
     <w:lvl w:ilvl="0" w:tplc="0419000F">
       <w:start w:val="1"/>
       <w:numFmt w:val="decimal"/>
@@ -5779,7 +6122,7 @@
       </w:pPr>
     </w:lvl>
   </w:abstractNum>
-  <w:abstractNum w:abstractNumId="9" w15:restartNumberingAfterBreak="0">
+  <w:abstractNum w:abstractNumId="10" w15:restartNumberingAfterBreak="0">
     <w:nsid w:val="661160C2"/>
     <w:multiLevelType w:val="hybridMultilevel"/>
     <w:tmpl w:val="78B4F0F2"/>
@@ -5869,34 +6212,37 @@
     </w:lvl>
   </w:abstractNum>
   <w:num w:numId="1">
-    <w:abstractNumId w:val="7"/>
+    <w:abstractNumId w:val="8"/>
   </w:num>
   <w:num w:numId="2">
-    <w:abstractNumId w:val="4"/>
+    <w:abstractNumId w:val="5"/>
   </w:num>
   <w:num w:numId="3">
-    <w:abstractNumId w:val="6"/>
+    <w:abstractNumId w:val="7"/>
   </w:num>
   <w:num w:numId="4">
     <w:abstractNumId w:val="0"/>
   </w:num>
   <w:num w:numId="5">
-    <w:abstractNumId w:val="3"/>
+    <w:abstractNumId w:val="4"/>
   </w:num>
   <w:num w:numId="6">
     <w:abstractNumId w:val="1"/>
   </w:num>
   <w:num w:numId="7">
+    <w:abstractNumId w:val="10"/>
+  </w:num>
+  <w:num w:numId="8">
     <w:abstractNumId w:val="9"/>
   </w:num>
-  <w:num w:numId="8">
-    <w:abstractNumId w:val="8"/>
-  </w:num>
   <w:num w:numId="9">
-    <w:abstractNumId w:val="5"/>
+    <w:abstractNumId w:val="6"/>
   </w:num>
   <w:num w:numId="10">
     <w:abstractNumId w:val="2"/>
+  </w:num>
+  <w:num w:numId="11">
+    <w:abstractNumId w:val="3"/>
   </w:num>
 </w:numbering>
 </file>
@@ -6952,7 +7298,7 @@
 </file>
 
 <file path=customXml/itemProps1.xml><?xml version="1.0" encoding="utf-8"?>
-<ds:datastoreItem xmlns:ds="http://schemas.openxmlformats.org/officeDocument/2006/customXml" ds:itemID="{D8AD5383-47FD-4C60-B512-C66DAE1E6CE5}">
+<ds:datastoreItem xmlns:ds="http://schemas.openxmlformats.org/officeDocument/2006/customXml" ds:itemID="{3D7EECF5-18AD-464E-A367-74D75243AA38}">
   <ds:schemaRefs>
     <ds:schemaRef ds:uri="http://schemas.openxmlformats.org/officeDocument/2006/bibliography"/>
   </ds:schemaRefs>

</xml_diff>